<commit_message>
Replaced shortcuts with batch files
</commit_message>
<xml_diff>
--- a/Driver Planner user guide.docx
+++ b/Driver Planner user guide.docx
@@ -67,6 +67,12 @@
           <w:lang w:val="en-GB"/>
         </w:rPr>
         <w:t xml:space="preserve">. </w:t>
+      </w:r>
+      <w:r>
+        <w:rPr>
+          <w:lang w:val="en-GB"/>
+        </w:rPr>
+        <w:t xml:space="preserve">The applications are meant to run on Windows. </w:t>
       </w:r>
       <w:r>
         <w:rPr>
@@ -324,13 +330,7 @@
         <w:rPr>
           <w:lang w:val="en-GB"/>
         </w:rPr>
-        <w:t>After configuring the right settings, y</w:t>
-      </w:r>
-      <w:r>
-        <w:rPr>
-          <w:lang w:val="en-GB"/>
-        </w:rPr>
-        <w:t xml:space="preserve">ou can start the algorithm by opening the </w:t>
+        <w:t xml:space="preserve">After configuring the right settings, you can start the algorithm by opening the </w:t>
       </w:r>
       <w:r>
         <w:rPr>
@@ -344,7 +344,19 @@
         <w:rPr>
           <w:lang w:val="en-GB"/>
         </w:rPr>
-        <w:t xml:space="preserve"> application. </w:t>
+        <w:t xml:space="preserve"> </w:t>
+      </w:r>
+      <w:r>
+        <w:rPr>
+          <w:lang w:val="en-GB"/>
+        </w:rPr>
+        <w:t>file</w:t>
+      </w:r>
+      <w:r>
+        <w:rPr>
+          <w:lang w:val="en-GB"/>
+        </w:rPr>
+        <w:t xml:space="preserve">. </w:t>
       </w:r>
       <w:r>
         <w:rPr>
@@ -494,7 +506,7 @@
         <w:rPr>
           <w:lang w:val="en-GB"/>
         </w:rPr>
-        <w:t>application</w:t>
+        <w:t>file</w:t>
       </w:r>
       <w:r>
         <w:rPr>
@@ -549,7 +561,7 @@
         <w:rPr>
           <w:lang w:val="en-GB"/>
         </w:rPr>
-        <w:t>your computer</w:t>
+        <w:t>Windows</w:t>
       </w:r>
       <w:r>
         <w:rPr>
@@ -1213,6 +1225,7 @@
   <w:style w:type="character" w:default="1" w:styleId="DefaultParagraphFont">
     <w:name w:val="Default Paragraph Font"/>
     <w:uiPriority w:val="1"/>
+    <w:semiHidden/>
     <w:unhideWhenUsed/>
   </w:style>
   <w:style w:type="table" w:default="1" w:styleId="TableNormal">

</xml_diff>

<commit_message>
Updated manual and config
</commit_message>
<xml_diff>
--- a/Driver Planner user guide.docx
+++ b/Driver Planner user guide.docx
@@ -599,7 +599,19 @@
         <w:rPr>
           <w:lang w:val="en-GB"/>
         </w:rPr>
-        <w:t>Furthermore, your antivirus program may warn you about outgoing connections from the program. These are normal behaviour</w:t>
+        <w:t xml:space="preserve">Furthermore, your </w:t>
+      </w:r>
+      <w:r>
+        <w:rPr>
+          <w:lang w:val="en-GB"/>
+        </w:rPr>
+        <w:t xml:space="preserve">firewall or </w:t>
+      </w:r>
+      <w:r>
+        <w:rPr>
+          <w:lang w:val="en-GB"/>
+        </w:rPr>
+        <w:t>antivirus program may warn you about outgoing connections from the program. These are normal behaviour</w:t>
       </w:r>
       <w:r>
         <w:rPr>
@@ -629,7 +641,21 @@
         <w:rPr>
           <w:lang w:val="en-GB"/>
         </w:rPr>
-        <w:t>connect to RailCube and the Google Maps API. These warnings can also be ignore</w:t>
+        <w:t xml:space="preserve">connect to </w:t>
+      </w:r>
+      <w:proofErr w:type="spellStart"/>
+      <w:r>
+        <w:rPr>
+          <w:lang w:val="en-GB"/>
+        </w:rPr>
+        <w:t>RailCube</w:t>
+      </w:r>
+      <w:proofErr w:type="spellEnd"/>
+      <w:r>
+        <w:rPr>
+          <w:lang w:val="en-GB"/>
+        </w:rPr>
+        <w:t xml:space="preserve"> and the Google Maps API. These warnings can also be ignore</w:t>
       </w:r>
       <w:r>
         <w:rPr>

</xml_diff>